<commit_message>
improvements async and protobuf integration
</commit_message>
<xml_diff>
--- a/docs/Presentation.docx
+++ b/docs/Presentation.docx
@@ -15,7 +15,16 @@
         <w:ind w:firstLine="720"/>
       </w:pPr>
       <w:r>
-        <w:t xml:space="preserve">The goal of Project Ellesmere is to streamline identity verification in New York airports by installing systems that read/verify </w:t>
+        <w:t xml:space="preserve">The goal of Project Ellesmere is to streamline identity verification in </w:t>
+      </w:r>
+      <w:r>
+        <w:t>New York airports by installing physical terminals</w:t>
+      </w:r>
+      <w:r>
+        <w:t xml:space="preserve"> equipped with the</w:t>
+      </w:r>
+      <w:r>
+        <w:t xml:space="preserve"> ability to read and verify </w:t>
       </w:r>
       <w:proofErr w:type="spellStart"/>
       <w:r>
@@ -23,18 +32,21 @@
       </w:r>
       <w:proofErr w:type="spellEnd"/>
       <w:r>
-        <w:t xml:space="preserve"> data by installing physical systems equipped with the ability to read/verify </w:t>
-      </w:r>
-      <w:proofErr w:type="spellStart"/>
-      <w:r>
-        <w:t>mDL</w:t>
-      </w:r>
-      <w:proofErr w:type="spellEnd"/>
-      <w:r>
-        <w:t xml:space="preserve"> data</w:t>
-      </w:r>
-      <w:r>
-        <w:t>. The data transfer is executed via an ISO 1803-5 compliant NFC/</w:t>
+        <w:t xml:space="preserve"> data extracted from </w:t>
+      </w:r>
+      <w:proofErr w:type="gramStart"/>
+      <w:r>
+        <w:t>an</w:t>
+      </w:r>
+      <w:proofErr w:type="gramEnd"/>
+      <w:r>
+        <w:t xml:space="preserve"> EWA device. </w:t>
+      </w:r>
+      <w:r>
+        <w:t xml:space="preserve">The data transfer is executed via an ISO 1803-5 compliant </w:t>
+      </w:r>
+      <w:r>
+        <w:t>NFC/</w:t>
       </w:r>
       <w:proofErr w:type="spellStart"/>
       <w:r>
@@ -42,29 +54,27 @@
       </w:r>
       <w:proofErr w:type="spellEnd"/>
       <w:r>
-        <w:t xml:space="preserve">-Aware handoff sequence. The data is decrypted and verified by the </w:t>
-      </w:r>
-      <w:proofErr w:type="spellStart"/>
-      <w:r>
-        <w:t>verifySDK</w:t>
-      </w:r>
-      <w:proofErr w:type="spellEnd"/>
-      <w:r>
-        <w:t xml:space="preserve"> developed by the India team and then re-</w:t>
-      </w:r>
-      <w:proofErr w:type="spellStart"/>
-      <w:r>
-        <w:t>encrpted</w:t>
-      </w:r>
-      <w:proofErr w:type="spellEnd"/>
-      <w:r>
-        <w:t xml:space="preserve">. The verification results are then sent to the CAT machine through a USB cable to be </w:t>
-      </w:r>
-      <w:r>
-        <w:t>re</w:t>
-      </w:r>
-      <w:r>
-        <w:t xml:space="preserve">affirmed by a TSA official. </w:t>
+        <w:t xml:space="preserve">-Aware handoff sequence. </w:t>
+      </w:r>
+      <w:r>
+        <w:t>The term</w:t>
+      </w:r>
+      <w:r>
+        <w:t>inals</w:t>
+      </w:r>
+      <w:r>
+        <w:t xml:space="preserve"> will be connected to a CAT</w:t>
+      </w:r>
+      <w:r>
+        <w:t xml:space="preserve"> machine via </w:t>
+      </w:r>
+      <w:proofErr w:type="spellStart"/>
+      <w:r>
+        <w:t>usb</w:t>
+      </w:r>
+      <w:proofErr w:type="spellEnd"/>
+      <w:r>
+        <w:t>.</w:t>
       </w:r>
     </w:p>
     <w:p>
@@ -94,27 +104,19 @@
       </w:r>
       <w:proofErr w:type="spellEnd"/>
       <w:r>
-        <w:t xml:space="preserve"> driver that I've written is to enable effective USB serial simplex communication and data transfer between the dongle </w:t>
-      </w:r>
-      <w:r>
-        <w:t>(</w:t>
-      </w:r>
-      <w:r>
-        <w:t xml:space="preserve">which contains NFC/high bandwidth </w:t>
-      </w:r>
-      <w:proofErr w:type="spellStart"/>
-      <w:r>
-        <w:t>Wifi</w:t>
-      </w:r>
-      <w:proofErr w:type="spellEnd"/>
-      <w:r>
-        <w:t>-Aware supp</w:t>
-      </w:r>
-      <w:r>
-        <w:t>orting chips</w:t>
-      </w:r>
-      <w:r>
-        <w:t>) and the CAT machine</w:t>
+        <w:t xml:space="preserve"> driver that I've writ</w:t>
+      </w:r>
+      <w:r>
+        <w:t>ten is to enable effective USB half-duplex</w:t>
+      </w:r>
+      <w:r>
+        <w:t xml:space="preserve"> and d</w:t>
+      </w:r>
+      <w:r>
+        <w:t>ata transfer between the dongle</w:t>
+      </w:r>
+      <w:r>
+        <w:t xml:space="preserve"> and the CAT machine</w:t>
       </w:r>
       <w:r>
         <w:t xml:space="preserve"> (which is the host)</w:t>
@@ -129,7 +131,12 @@
         <w:t xml:space="preserve"> </w:t>
       </w:r>
       <w:r>
-        <w:t xml:space="preserve">I implemented the Android Accessory Protocol using </w:t>
+        <w:t>I imp</w:t>
+      </w:r>
+      <w:bookmarkStart w:id="0" w:name="_GoBack"/>
+      <w:bookmarkEnd w:id="0"/>
+      <w:r>
+        <w:t xml:space="preserve">lemented the Android Accessory Protocol using </w:t>
       </w:r>
       <w:r>
         <w:t xml:space="preserve">the low-level API of </w:t>
@@ -187,7 +194,7 @@
       </w:r>
       <w:proofErr w:type="spellEnd"/>
       <w:r>
-        <w:t>.</w:t>
+        <w:t xml:space="preserve"> capabilities.</w:t>
       </w:r>
     </w:p>
     <w:p>
@@ -210,7 +217,10 @@
       </w:r>
       <w:proofErr w:type="spellStart"/>
       <w:r>
-        <w:t>filepath</w:t>
+        <w:t>file</w:t>
+      </w:r>
+      <w:r>
+        <w:t>path</w:t>
       </w:r>
       <w:proofErr w:type="spellEnd"/>
       <w:r>
@@ -234,19 +244,20 @@
       </w:r>
       <w:proofErr w:type="spellStart"/>
       <w:r>
-        <w:t>ooop</w:t>
-      </w:r>
-      <w:proofErr w:type="spellEnd"/>
-      <w:r>
-        <w:t xml:space="preserve">\sync, respectively. The former </w:t>
-      </w:r>
-      <w:proofErr w:type="gramStart"/>
-      <w:r>
-        <w:t>transfers</w:t>
-      </w:r>
-      <w:proofErr w:type="gramEnd"/>
-      <w:r>
-        <w:t xml:space="preserve"> data in an asynchronous manner while the latter transfers data in a synchronous manner and is the closest to completion.</w:t>
+        <w:t>o</w:t>
+      </w:r>
+      <w:r>
+        <w:t>op</w:t>
+      </w:r>
+      <w:proofErr w:type="spellEnd"/>
+      <w:r>
+        <w:t>\sync, respectively. The former transfers data in an asynchronous manner</w:t>
+      </w:r>
+      <w:r>
+        <w:t xml:space="preserve"> which allows for a degree of simultaneity without multithreading</w:t>
+      </w:r>
+      <w:r>
+        <w:t xml:space="preserve"> while the latter transfers data in a synchronous manner and is the closest to completion.</w:t>
       </w:r>
     </w:p>
     <w:p>
@@ -302,7 +313,13 @@
         <w:ind w:firstLine="720"/>
       </w:pPr>
       <w:r>
-        <w:t xml:space="preserve">In terms of data serialization, I read a fair bit about Google’s protocol buffers. Early on,  I wrote a fairly naïve but functional program that transforms java objects directly into </w:t>
+        <w:t xml:space="preserve">In terms of data serialization, I read a fair bit about Google’s protocol </w:t>
+      </w:r>
+      <w:r>
+        <w:t xml:space="preserve">buffers. Early on, </w:t>
+      </w:r>
+      <w:r>
+        <w:t xml:space="preserve">I wrote a fairly naïve but functional program that transforms java objects directly into </w:t>
       </w:r>
       <w:proofErr w:type="spellStart"/>
       <w:r>
@@ -366,8 +383,6 @@
       <w:r>
         <w:t xml:space="preserve"> and is named ProtoConverter.java. The accompanying files are output, and templates.</w:t>
       </w:r>
-      <w:bookmarkStart w:id="0" w:name="_GoBack"/>
-      <w:bookmarkEnd w:id="0"/>
     </w:p>
     <w:p>
       <w:pPr>

</xml_diff>